<commit_message>
adding information to the project configuration
added information on how to run a script on the server based on a random sample of the application
</commit_message>
<xml_diff>
--- a/ConfigurationProcess.docx
+++ b/ConfigurationProcess.docx
@@ -30,21 +30,7 @@
         <w:rPr>
           <w:lang w:val="en-US"/>
         </w:rPr>
-        <w:t xml:space="preserve">Install </w:t>
-      </w:r>
-      <w:proofErr w:type="spellStart"/>
-      <w:r>
-        <w:rPr>
-          <w:lang w:val="en-US"/>
-        </w:rPr>
-        <w:t>TomCat</w:t>
-      </w:r>
-      <w:proofErr w:type="spellEnd"/>
-      <w:r>
-        <w:rPr>
-          <w:lang w:val="en-US"/>
-        </w:rPr>
-        <w:t xml:space="preserve"> server (version 9.0.43) - </w:t>
+        <w:t xml:space="preserve">Install TomCat server (version 9.0.43) - </w:t>
       </w:r>
       <w:hyperlink r:id="rId5" w:history="1">
         <w:r>
@@ -85,14 +71,7 @@
             <w:rStyle w:val="a6"/>
             <w:lang w:val="en-US"/>
           </w:rPr>
-          <w:t>https://www.postgresql.org/download</w:t>
-        </w:r>
-        <w:r>
-          <w:rPr>
-            <w:rStyle w:val="a6"/>
-            <w:lang w:val="en-US"/>
-          </w:rPr>
-          <w:t>/</w:t>
+          <w:t>https://www.postgresql.org/download/</w:t>
         </w:r>
       </w:hyperlink>
       <w:r>
@@ -150,23 +129,9 @@
         <w:rPr>
           <w:lang w:val="en-US"/>
         </w:rPr>
-        <w:t xml:space="preserve">IDE – </w:t>
-      </w:r>
-      <w:proofErr w:type="spellStart"/>
-      <w:r>
-        <w:rPr>
-          <w:lang w:val="en-US"/>
-        </w:rPr>
-        <w:t>Intellij</w:t>
-      </w:r>
-      <w:proofErr w:type="spellEnd"/>
-      <w:r>
-        <w:rPr>
-          <w:lang w:val="en-US"/>
-        </w:rPr>
-        <w:t xml:space="preserve"> IDEA Ultimate - </w:t>
-      </w:r>
-      <w:hyperlink r:id="rId8" w:history="1">
+        <w:t xml:space="preserve">IDE – Intellij IDEA Ultimate - </w:t>
+      </w:r>
+      <w:hyperlink r:id="rId8" w:anchor="section=windows" w:history="1">
         <w:r>
           <w:rPr>
             <w:rStyle w:val="a6"/>
@@ -197,16 +162,8 @@
         <w:rPr>
           <w:lang w:val="en-US"/>
         </w:rPr>
-        <w:t xml:space="preserve">Download this project and open it as project in </w:t>
-      </w:r>
-      <w:proofErr w:type="gramStart"/>
-      <w:r>
-        <w:rPr>
-          <w:lang w:val="en-US"/>
-        </w:rPr>
-        <w:t>IDEA;</w:t>
-      </w:r>
-      <w:proofErr w:type="gramEnd"/>
+        <w:t>Download this project and open it as project in IDEA;</w:t>
+      </w:r>
     </w:p>
     <w:p>
       <w:pPr>
@@ -296,16 +253,8 @@
         <w:rPr>
           <w:lang w:val="en-US"/>
         </w:rPr>
-        <w:t xml:space="preserve">Find this XML code in the pom.xml and just delete </w:t>
-      </w:r>
-      <w:proofErr w:type="gramStart"/>
-      <w:r>
-        <w:rPr>
-          <w:lang w:val="en-US"/>
-        </w:rPr>
-        <w:t>it</w:t>
-      </w:r>
-      <w:proofErr w:type="gramEnd"/>
+        <w:t>Find this XML code in the pom.xml and just delete it</w:t>
+      </w:r>
     </w:p>
     <w:p>
       <w:pPr>
@@ -844,21 +793,7 @@
         <w:rPr>
           <w:lang w:val="en-US"/>
         </w:rPr>
-        <w:t xml:space="preserve">. Press </w:t>
-      </w:r>
-      <w:proofErr w:type="gramStart"/>
-      <w:r>
-        <w:rPr>
-          <w:lang w:val="en-US"/>
-        </w:rPr>
-        <w:t>apply</w:t>
-      </w:r>
-      <w:proofErr w:type="gramEnd"/>
-      <w:r>
-        <w:rPr>
-          <w:lang w:val="en-US"/>
-        </w:rPr>
-        <w:t xml:space="preserve"> and ok.</w:t>
+        <w:t>. Press apply and ok.</w:t>
       </w:r>
     </w:p>
     <w:p>
@@ -940,16 +875,8 @@
         <w:rPr>
           <w:lang w:val="en-US"/>
         </w:rPr>
-        <w:t xml:space="preserve">Find Database tab on the right. Open it and then press + -&gt; Data Source -&gt; </w:t>
-      </w:r>
-      <w:proofErr w:type="gramStart"/>
-      <w:r>
-        <w:rPr>
-          <w:lang w:val="en-US"/>
-        </w:rPr>
-        <w:t>PostgreSQL</w:t>
-      </w:r>
-      <w:proofErr w:type="gramEnd"/>
+        <w:t>Find Database tab on the right. Open it and then press + -&gt; Data Source -&gt; PostgreSQL</w:t>
+      </w:r>
     </w:p>
     <w:p>
       <w:pPr>
@@ -1473,6 +1400,274 @@
       <w:pPr>
         <w:pStyle w:val="a5"/>
         <w:numPr>
+          <w:ilvl w:val="1"/>
+          <w:numId w:val="2"/>
+        </w:numPr>
+        <w:rPr>
+          <w:noProof/>
+          <w:lang w:val="en-US"/>
+        </w:rPr>
+      </w:pPr>
+      <w:r>
+        <w:rPr>
+          <w:noProof/>
+        </w:rPr>
+        <w:t>С</w:t>
+      </w:r>
+      <w:r>
+        <w:rPr>
+          <w:noProof/>
+          <w:lang w:val="en-US"/>
+        </w:rPr>
+        <w:t>ron can be configured using the command line of the server on which you install the application</w:t>
+      </w:r>
+    </w:p>
+    <w:p>
+      <w:pPr>
+        <w:pStyle w:val="a5"/>
+        <w:ind w:left="1155"/>
+        <w:rPr>
+          <w:noProof/>
+          <w:lang w:val="en-US"/>
+        </w:rPr>
+      </w:pPr>
+      <w:r>
+        <w:rPr>
+          <w:noProof/>
+        </w:rPr>
+        <w:drawing>
+          <wp:inline distT="0" distB="0" distL="0" distR="0" wp14:anchorId="084D90A5" wp14:editId="22B2CE5A">
+            <wp:extent cx="2733675" cy="714375"/>
+            <wp:effectExtent l="0" t="0" r="9525" b="9525"/>
+            <wp:docPr id="3" name="Рисунок 3"/>
+            <wp:cNvGraphicFramePr>
+              <a:graphicFrameLocks xmlns:a="http://schemas.openxmlformats.org/drawingml/2006/main" noChangeAspect="1"/>
+            </wp:cNvGraphicFramePr>
+            <a:graphic xmlns:a="http://schemas.openxmlformats.org/drawingml/2006/main">
+              <a:graphicData uri="http://schemas.openxmlformats.org/drawingml/2006/picture">
+                <pic:pic xmlns:pic="http://schemas.openxmlformats.org/drawingml/2006/picture">
+                  <pic:nvPicPr>
+                    <pic:cNvPr id="1" name=""/>
+                    <pic:cNvPicPr/>
+                  </pic:nvPicPr>
+                  <pic:blipFill>
+                    <a:blip r:embed="rId24"/>
+                    <a:stretch>
+                      <a:fillRect/>
+                    </a:stretch>
+                  </pic:blipFill>
+                  <pic:spPr>
+                    <a:xfrm>
+                      <a:off x="0" y="0"/>
+                      <a:ext cx="2733675" cy="714375"/>
+                    </a:xfrm>
+                    <a:prstGeom prst="rect">
+                      <a:avLst/>
+                    </a:prstGeom>
+                  </pic:spPr>
+                </pic:pic>
+              </a:graphicData>
+            </a:graphic>
+          </wp:inline>
+        </w:drawing>
+      </w:r>
+    </w:p>
+    <w:p>
+      <w:pPr>
+        <w:pStyle w:val="a5"/>
+        <w:ind w:left="1155"/>
+        <w:rPr>
+          <w:noProof/>
+          <w:lang w:val="en-US"/>
+        </w:rPr>
+      </w:pPr>
+      <w:r>
+        <w:rPr>
+          <w:noProof/>
+          <w:lang w:val="en-US"/>
+        </w:rPr>
+        <w:t>using this command you can open the configuration of your script, which will be executed on the server</w:t>
+      </w:r>
+      <w:r>
+        <w:rPr>
+          <w:noProof/>
+          <w:lang w:val="en-US"/>
+        </w:rPr>
+        <w:t>.</w:t>
+      </w:r>
+    </w:p>
+    <w:p>
+      <w:pPr>
+        <w:pStyle w:val="a5"/>
+        <w:ind w:left="1155"/>
+        <w:rPr>
+          <w:noProof/>
+          <w:lang w:val="en-US"/>
+        </w:rPr>
+      </w:pPr>
+      <w:r>
+        <w:rPr>
+          <w:noProof/>
+          <w:lang w:val="en-US"/>
+        </w:rPr>
+        <w:t>in the next screenshot you can see what parameters you should specify when configuring</w:t>
+      </w:r>
+      <w:r>
+        <w:rPr>
+          <w:noProof/>
+          <w:lang w:val="en-US"/>
+        </w:rPr>
+        <w:t>.</w:t>
+      </w:r>
+    </w:p>
+    <w:p>
+      <w:pPr>
+        <w:pStyle w:val="a5"/>
+        <w:ind w:left="1155"/>
+        <w:rPr>
+          <w:noProof/>
+          <w:lang w:val="en-US"/>
+        </w:rPr>
+      </w:pPr>
+      <w:r>
+        <w:rPr>
+          <w:noProof/>
+        </w:rPr>
+        <w:drawing>
+          <wp:inline distT="0" distB="0" distL="0" distR="0" wp14:anchorId="75046B40" wp14:editId="45935EC6">
+            <wp:extent cx="2238375" cy="704850"/>
+            <wp:effectExtent l="0" t="0" r="9525" b="0"/>
+            <wp:docPr id="4" name="Рисунок 4"/>
+            <wp:cNvGraphicFramePr>
+              <a:graphicFrameLocks xmlns:a="http://schemas.openxmlformats.org/drawingml/2006/main" noChangeAspect="1"/>
+            </wp:cNvGraphicFramePr>
+            <a:graphic xmlns:a="http://schemas.openxmlformats.org/drawingml/2006/main">
+              <a:graphicData uri="http://schemas.openxmlformats.org/drawingml/2006/picture">
+                <pic:pic xmlns:pic="http://schemas.openxmlformats.org/drawingml/2006/picture">
+                  <pic:nvPicPr>
+                    <pic:cNvPr id="1" name=""/>
+                    <pic:cNvPicPr/>
+                  </pic:nvPicPr>
+                  <pic:blipFill>
+                    <a:blip r:embed="rId25"/>
+                    <a:stretch>
+                      <a:fillRect/>
+                    </a:stretch>
+                  </pic:blipFill>
+                  <pic:spPr>
+                    <a:xfrm>
+                      <a:off x="0" y="0"/>
+                      <a:ext cx="2238375" cy="704850"/>
+                    </a:xfrm>
+                    <a:prstGeom prst="rect">
+                      <a:avLst/>
+                    </a:prstGeom>
+                  </pic:spPr>
+                </pic:pic>
+              </a:graphicData>
+            </a:graphic>
+          </wp:inline>
+        </w:drawing>
+      </w:r>
+    </w:p>
+    <w:p>
+      <w:pPr>
+        <w:pStyle w:val="a5"/>
+        <w:ind w:left="1155"/>
+        <w:rPr>
+          <w:noProof/>
+          <w:lang w:val="en-US"/>
+        </w:rPr>
+      </w:pPr>
+      <w:r>
+        <w:rPr>
+          <w:noProof/>
+          <w:lang w:val="en-US"/>
+        </w:rPr>
+        <w:t>here is an example of what parameters you should specify in the console</w:t>
+      </w:r>
+      <w:r>
+        <w:rPr>
+          <w:noProof/>
+          <w:lang w:val="en-US"/>
+        </w:rPr>
+        <w:t>:</w:t>
+      </w:r>
+    </w:p>
+    <w:p>
+      <w:pPr>
+        <w:pStyle w:val="a5"/>
+        <w:ind w:left="1155"/>
+        <w:rPr>
+          <w:rStyle w:val="a8"/>
+          <w:rFonts w:ascii="Open Sans" w:hAnsi="Open Sans"/>
+          <w:color w:val="444444"/>
+          <w:bdr w:val="none" w:sz="0" w:space="0" w:color="auto" w:frame="1"/>
+          <w:shd w:val="clear" w:color="auto" w:fill="FFFFFF"/>
+        </w:rPr>
+      </w:pPr>
+      <w:r>
+        <w:rPr>
+          <w:rStyle w:val="a8"/>
+          <w:rFonts w:ascii="Open Sans" w:hAnsi="Open Sans"/>
+          <w:color w:val="444444"/>
+          <w:bdr w:val="none" w:sz="0" w:space="0" w:color="auto" w:frame="1"/>
+          <w:shd w:val="clear" w:color="auto" w:fill="FFFFFF"/>
+        </w:rPr>
+        <w:t>@midnight</w:t>
+      </w:r>
+      <w:r>
+        <w:rPr>
+          <w:rStyle w:val="a8"/>
+          <w:rFonts w:ascii="Open Sans" w:hAnsi="Open Sans"/>
+          <w:color w:val="444444"/>
+          <w:bdr w:val="none" w:sz="0" w:space="0" w:color="auto" w:frame="1"/>
+          <w:shd w:val="clear" w:color="auto" w:fill="FFFFFF"/>
+        </w:rPr>
+        <w:t>../your directory /../ script</w:t>
+      </w:r>
+    </w:p>
+    <w:p>
+      <w:pPr>
+        <w:pStyle w:val="a5"/>
+        <w:ind w:left="1155"/>
+        <w:rPr>
+          <w:noProof/>
+          <w:lang w:val="en-US"/>
+        </w:rPr>
+      </w:pPr>
+      <w:r>
+        <w:rPr>
+          <w:noProof/>
+          <w:lang w:val="en-US"/>
+        </w:rPr>
+        <w:t>you can also read more about this on this resource</w:t>
+      </w:r>
+      <w:r>
+        <w:rPr>
+          <w:noProof/>
+          <w:lang w:val="en-US"/>
+        </w:rPr>
+        <w:t>:</w:t>
+      </w:r>
+      <w:r>
+        <w:rPr>
+          <w:lang w:val="en-US"/>
+        </w:rPr>
+        <w:t xml:space="preserve"> </w:t>
+      </w:r>
+      <w:r>
+        <w:rPr>
+          <w:noProof/>
+          <w:lang w:val="en-US"/>
+        </w:rPr>
+        <w:t>https://losst.ru/nastrojka-cron</w:t>
+      </w:r>
+    </w:p>
+    <w:p>
+      <w:pPr>
+        <w:pStyle w:val="a5"/>
+        <w:numPr>
           <w:ilvl w:val="0"/>
           <w:numId w:val="2"/>
         </w:numPr>
@@ -1516,7 +1711,7 @@
                     <pic:cNvPicPr/>
                   </pic:nvPicPr>
                   <pic:blipFill rotWithShape="1">
-                    <a:blip r:embed="rId24"/>
+                    <a:blip r:embed="rId26"/>
                     <a:srcRect l="78888" b="92018"/>
                     <a:stretch/>
                   </pic:blipFill>
@@ -1572,9 +1767,9 @@
 <w:numbering xmlns:wpc="http://schemas.microsoft.com/office/word/2010/wordprocessingCanvas" xmlns:cx="http://schemas.microsoft.com/office/drawing/2014/chartex" xmlns:cx1="http://schemas.microsoft.com/office/drawing/2015/9/8/chartex" xmlns:cx2="http://schemas.microsoft.com/office/drawing/2015/10/21/chartex" xmlns:cx3="http://schemas.microsoft.com/office/drawing/2016/5/9/chartex" xmlns:cx4="http://schemas.microsoft.com/office/drawing/2016/5/10/chartex" xmlns:cx5="http://schemas.microsoft.com/office/drawing/2016/5/11/chartex" xmlns:cx6="http://schemas.microsoft.com/office/drawing/2016/5/12/chartex" xmlns:cx7="http://schemas.microsoft.com/office/drawing/2016/5/13/chartex" xmlns:cx8="http://schemas.microsoft.com/office/drawing/2016/5/14/chartex" xmlns:mc="http://schemas.openxmlformats.org/markup-compatibility/2006" xmlns:aink="http://schemas.microsoft.com/office/drawing/2016/ink" xmlns:am3d="http://schemas.microsoft.com/office/drawing/2017/model3d" xmlns:o="urn:schemas-microsoft-com:office:office" xmlns:r="http://schemas.openxmlformats.org/officeDocument/2006/relationships" xmlns:m="http://schemas.openxmlformats.org/officeDocument/2006/math" xmlns:v="urn:schemas-microsoft-com:vml" xmlns:wp14="http://schemas.microsoft.com/office/word/2010/wordprocessingDrawing" xmlns:wp="http://schemas.openxmlformats.org/drawingml/2006/wordprocessingDrawing" xmlns:w10="urn:schemas-microsoft-com:office:word" xmlns:w="http://schemas.openxmlformats.org/wordprocessingml/2006/main" xmlns:w14="http://schemas.microsoft.com/office/word/2010/wordml" xmlns:w15="http://schemas.microsoft.com/office/word/2012/wordml" xmlns:w16cex="http://schemas.microsoft.com/office/word/2018/wordml/cex" xmlns:w16cid="http://schemas.microsoft.com/office/word/2016/wordml/cid" xmlns:w16="http://schemas.microsoft.com/office/word/2018/wordml" xmlns:w16se="http://schemas.microsoft.com/office/word/2015/wordml/symex" xmlns:wpg="http://schemas.microsoft.com/office/word/2010/wordprocessingGroup" xmlns:wpi="http://schemas.microsoft.com/office/word/2010/wordprocessingInk" xmlns:wne="http://schemas.microsoft.com/office/word/2006/wordml" xmlns:wps="http://schemas.microsoft.com/office/word/2010/wordprocessingShape" mc:Ignorable="w14 w15 w16se w16cid w16 w16cex wp14">
   <w:abstractNum w:abstractNumId="0" w15:restartNumberingAfterBreak="0">
     <w:nsid w:val="331A2891"/>
-    <w:multiLevelType w:val="hybridMultilevel"/>
-    <w:tmpl w:val="BA6AE3CE"/>
-    <w:lvl w:ilvl="0" w:tplc="0419000F">
+    <w:multiLevelType w:val="multilevel"/>
+    <w:tmpl w:val="BC3E315C"/>
+    <w:lvl w:ilvl="0">
       <w:start w:val="1"/>
       <w:numFmt w:val="decimal"/>
       <w:lvlText w:val="%1."/>
@@ -1586,77 +1781,109 @@
         <w:rFonts w:hint="default"/>
       </w:rPr>
     </w:lvl>
-    <w:lvl w:ilvl="1" w:tplc="04190019" w:tentative="1">
-      <w:start w:val="1"/>
-      <w:numFmt w:val="lowerLetter"/>
-      <w:lvlText w:val="%2."/>
-      <w:lvlJc w:val="left"/>
-      <w:pPr>
-        <w:ind w:left="1440" w:hanging="360"/>
-      </w:pPr>
-    </w:lvl>
-    <w:lvl w:ilvl="2" w:tplc="0419001B" w:tentative="1">
-      <w:start w:val="1"/>
-      <w:numFmt w:val="lowerRoman"/>
-      <w:lvlText w:val="%3."/>
-      <w:lvlJc w:val="right"/>
-      <w:pPr>
-        <w:ind w:left="2160" w:hanging="180"/>
-      </w:pPr>
-    </w:lvl>
-    <w:lvl w:ilvl="3" w:tplc="0419000F" w:tentative="1">
+    <w:lvl w:ilvl="1">
       <w:start w:val="1"/>
       <w:numFmt w:val="decimal"/>
-      <w:lvlText w:val="%4."/>
+      <w:isLgl/>
+      <w:lvlText w:val="%1.%2"/>
       <w:lvlJc w:val="left"/>
       <w:pPr>
-        <w:ind w:left="2880" w:hanging="360"/>
-      </w:pPr>
+        <w:ind w:left="1155" w:hanging="435"/>
+      </w:pPr>
+      <w:rPr>
+        <w:rFonts w:hint="default"/>
+      </w:rPr>
     </w:lvl>
-    <w:lvl w:ilvl="4" w:tplc="04190019" w:tentative="1">
-      <w:start w:val="1"/>
-      <w:numFmt w:val="lowerLetter"/>
-      <w:lvlText w:val="%5."/>
-      <w:lvlJc w:val="left"/>
-      <w:pPr>
-        <w:ind w:left="3600" w:hanging="360"/>
-      </w:pPr>
-    </w:lvl>
-    <w:lvl w:ilvl="5" w:tplc="0419001B" w:tentative="1">
-      <w:start w:val="1"/>
-      <w:numFmt w:val="lowerRoman"/>
-      <w:lvlText w:val="%6."/>
-      <w:lvlJc w:val="right"/>
-      <w:pPr>
-        <w:ind w:left="4320" w:hanging="180"/>
-      </w:pPr>
-    </w:lvl>
-    <w:lvl w:ilvl="6" w:tplc="0419000F" w:tentative="1">
+    <w:lvl w:ilvl="2">
       <w:start w:val="1"/>
       <w:numFmt w:val="decimal"/>
-      <w:lvlText w:val="%7."/>
+      <w:isLgl/>
+      <w:lvlText w:val="%1.%2.%3"/>
       <w:lvlJc w:val="left"/>
       <w:pPr>
-        <w:ind w:left="5040" w:hanging="360"/>
-      </w:pPr>
+        <w:ind w:left="1800" w:hanging="720"/>
+      </w:pPr>
+      <w:rPr>
+        <w:rFonts w:hint="default"/>
+      </w:rPr>
     </w:lvl>
-    <w:lvl w:ilvl="7" w:tplc="04190019" w:tentative="1">
+    <w:lvl w:ilvl="3">
       <w:start w:val="1"/>
-      <w:numFmt w:val="lowerLetter"/>
-      <w:lvlText w:val="%8."/>
+      <w:numFmt w:val="decimal"/>
+      <w:isLgl/>
+      <w:lvlText w:val="%1.%2.%3.%4"/>
       <w:lvlJc w:val="left"/>
       <w:pPr>
-        <w:ind w:left="5760" w:hanging="360"/>
-      </w:pPr>
+        <w:ind w:left="2160" w:hanging="720"/>
+      </w:pPr>
+      <w:rPr>
+        <w:rFonts w:hint="default"/>
+      </w:rPr>
     </w:lvl>
-    <w:lvl w:ilvl="8" w:tplc="0419001B" w:tentative="1">
+    <w:lvl w:ilvl="4">
       <w:start w:val="1"/>
-      <w:numFmt w:val="lowerRoman"/>
-      <w:lvlText w:val="%9."/>
-      <w:lvlJc w:val="right"/>
-      <w:pPr>
-        <w:ind w:left="6480" w:hanging="180"/>
-      </w:pPr>
+      <w:numFmt w:val="decimal"/>
+      <w:isLgl/>
+      <w:lvlText w:val="%1.%2.%3.%4.%5"/>
+      <w:lvlJc w:val="left"/>
+      <w:pPr>
+        <w:ind w:left="2880" w:hanging="1080"/>
+      </w:pPr>
+      <w:rPr>
+        <w:rFonts w:hint="default"/>
+      </w:rPr>
+    </w:lvl>
+    <w:lvl w:ilvl="5">
+      <w:start w:val="1"/>
+      <w:numFmt w:val="decimal"/>
+      <w:isLgl/>
+      <w:lvlText w:val="%1.%2.%3.%4.%5.%6"/>
+      <w:lvlJc w:val="left"/>
+      <w:pPr>
+        <w:ind w:left="3240" w:hanging="1080"/>
+      </w:pPr>
+      <w:rPr>
+        <w:rFonts w:hint="default"/>
+      </w:rPr>
+    </w:lvl>
+    <w:lvl w:ilvl="6">
+      <w:start w:val="1"/>
+      <w:numFmt w:val="decimal"/>
+      <w:isLgl/>
+      <w:lvlText w:val="%1.%2.%3.%4.%5.%6.%7"/>
+      <w:lvlJc w:val="left"/>
+      <w:pPr>
+        <w:ind w:left="3960" w:hanging="1440"/>
+      </w:pPr>
+      <w:rPr>
+        <w:rFonts w:hint="default"/>
+      </w:rPr>
+    </w:lvl>
+    <w:lvl w:ilvl="7">
+      <w:start w:val="1"/>
+      <w:numFmt w:val="decimal"/>
+      <w:isLgl/>
+      <w:lvlText w:val="%1.%2.%3.%4.%5.%6.%7.%8"/>
+      <w:lvlJc w:val="left"/>
+      <w:pPr>
+        <w:ind w:left="4320" w:hanging="1440"/>
+      </w:pPr>
+      <w:rPr>
+        <w:rFonts w:hint="default"/>
+      </w:rPr>
+    </w:lvl>
+    <w:lvl w:ilvl="8">
+      <w:start w:val="1"/>
+      <w:numFmt w:val="decimal"/>
+      <w:isLgl/>
+      <w:lvlText w:val="%1.%2.%3.%4.%5.%6.%7.%8.%9"/>
+      <w:lvlJc w:val="left"/>
+      <w:pPr>
+        <w:ind w:left="4680" w:hanging="1440"/>
+      </w:pPr>
+      <w:rPr>
+        <w:rFonts w:hint="default"/>
+      </w:rPr>
     </w:lvl>
   </w:abstractNum>
   <w:abstractNum w:abstractNumId="1" w15:restartNumberingAfterBreak="0">
@@ -2244,6 +2471,17 @@
       <w:shd w:val="clear" w:color="auto" w:fill="E1DFDD"/>
     </w:rPr>
   </w:style>
+  <w:style w:type="character" w:styleId="a8">
+    <w:name w:val="Strong"/>
+    <w:basedOn w:val="a0"/>
+    <w:uiPriority w:val="22"/>
+    <w:qFormat/>
+    <w:rsid w:val="001519B9"/>
+    <w:rPr>
+      <w:b/>
+      <w:bCs/>
+    </w:rPr>
+  </w:style>
 </w:styles>
 </file>
 

</xml_diff>